<commit_message>
add questions and answers
</commit_message>
<xml_diff>
--- a/Итоговый отчет.docx
+++ b/Итоговый отчет.docx
@@ -1506,10 +1506,10 @@
           <w:noProof/>
         </w:rPr>
         <w:drawing>
-          <wp:inline distT="0" distB="0" distL="0" distR="0" wp14:anchorId="7D9770F1" wp14:editId="24E2D689">
+          <wp:inline distT="0" distB="0" distL="0" distR="0" wp14:anchorId="4783BAD9" wp14:editId="1E74B689">
             <wp:extent cx="5943600" cy="3505200"/>
             <wp:effectExtent l="0" t="0" r="0" b="0"/>
-            <wp:docPr id="5" name="Рисунок 5"/>
+            <wp:docPr id="6" name="Рисунок 6"/>
             <wp:cNvGraphicFramePr>
               <a:graphicFrameLocks xmlns:a="http://schemas.openxmlformats.org/drawingml/2006/main" noChangeAspect="1"/>
             </wp:cNvGraphicFramePr>
@@ -1517,7 +1517,7 @@
               <a:graphicData uri="http://schemas.openxmlformats.org/drawingml/2006/picture">
                 <pic:pic xmlns:pic="http://schemas.openxmlformats.org/drawingml/2006/picture">
                   <pic:nvPicPr>
-                    <pic:cNvPr id="0" name="Picture 2"/>
+                    <pic:cNvPr id="0" name="Picture 3"/>
                     <pic:cNvPicPr>
                       <a:picLocks noChangeAspect="1" noChangeArrowheads="1"/>
                     </pic:cNvPicPr>

</xml_diff>